<commit_message>
vragen gesteld en geupdate na intervieuw
</commit_message>
<xml_diff>
--- a/Documentatie/Questions to ask.docx
+++ b/Documentatie/Questions to ask.docx
@@ -1,10 +1,10 @@
 
 <file path=word/document.xml><?xml version="1.0" encoding="utf-8"?>
-<w:document xmlns:wpc="http://schemas.microsoft.com/office/word/2010/wordprocessingCanvas" xmlns:mo="http://schemas.microsoft.com/office/mac/office/2008/main" xmlns:mc="http://schemas.openxmlformats.org/markup-compatibility/2006" xmlns:mv="urn:schemas-microsoft-com:mac:vml" xmlns:o="urn:schemas-microsoft-com:office:office" xmlns:r="http://schemas.openxmlformats.org/officeDocument/2006/relationships" xmlns:m="http://schemas.openxmlformats.org/officeDocument/2006/math" xmlns:v="urn:schemas-microsoft-com:vml" xmlns:wp14="http://schemas.microsoft.com/office/word/2010/wordprocessingDrawing" xmlns:wp="http://schemas.openxmlformats.org/drawingml/2006/wordprocessingDrawing" xmlns:w10="urn:schemas-microsoft-com:office:word" xmlns:w="http://schemas.openxmlformats.org/wordprocessingml/2006/main" xmlns:w14="http://schemas.microsoft.com/office/word/2010/wordml" xmlns:w15="http://schemas.microsoft.com/office/word/2012/wordml" xmlns:wpg="http://schemas.microsoft.com/office/word/2010/wordprocessingGroup" xmlns:wpi="http://schemas.microsoft.com/office/word/2010/wordprocessingInk" xmlns:wne="http://schemas.microsoft.com/office/word/2006/wordml" xmlns:wps="http://schemas.microsoft.com/office/word/2010/wordprocessingShape" mc:Ignorable="w14 w15 wp14">
+<w:document xmlns:wpc="http://schemas.microsoft.com/office/word/2010/wordprocessingCanvas" xmlns:mc="http://schemas.openxmlformats.org/markup-compatibility/2006" xmlns:o="urn:schemas-microsoft-com:office:office" xmlns:r="http://schemas.openxmlformats.org/officeDocument/2006/relationships" xmlns:m="http://schemas.openxmlformats.org/officeDocument/2006/math" xmlns:v="urn:schemas-microsoft-com:vml" xmlns:wp14="http://schemas.microsoft.com/office/word/2010/wordprocessingDrawing" xmlns:wp="http://schemas.openxmlformats.org/drawingml/2006/wordprocessingDrawing" xmlns:w10="urn:schemas-microsoft-com:office:word" xmlns:w="http://schemas.openxmlformats.org/wordprocessingml/2006/main" xmlns:w14="http://schemas.microsoft.com/office/word/2010/wordml" xmlns:w15="http://schemas.microsoft.com/office/word/2012/wordml" xmlns:wpg="http://schemas.microsoft.com/office/word/2010/wordprocessingGroup" xmlns:wpi="http://schemas.microsoft.com/office/word/2010/wordprocessingInk" xmlns:wne="http://schemas.microsoft.com/office/word/2006/wordml" xmlns:wps="http://schemas.microsoft.com/office/word/2010/wordprocessingShape" mc:Ignorable="w14 w15 wp14">
   <w:body>
     <w:p>
       <w:pPr>
-        <w:pStyle w:val="Kop1"/>
+        <w:pStyle w:val="Heading1"/>
         <w:jc w:val="center"/>
         <w:rPr>
           <w:rFonts w:ascii="Arial" w:hAnsi="Arial" w:cs="Arial"/>
@@ -24,7 +24,7 @@
     <w:p/>
     <w:p>
       <w:pPr>
-        <w:pStyle w:val="Lijstalinea"/>
+        <w:pStyle w:val="ListParagraph"/>
         <w:numPr>
           <w:ilvl w:val="0"/>
           <w:numId w:val="1"/>
@@ -39,10 +39,16 @@
         </w:rPr>
         <w:t>What is the maximum of your budget?</w:t>
       </w:r>
-    </w:p>
-    <w:p>
-      <w:pPr>
-        <w:pStyle w:val="Lijstalinea"/>
+      <w:r>
+        <w:rPr>
+          <w:lang w:val="en-US"/>
+        </w:rPr>
+        <w:t xml:space="preserve"> --</w:t>
+      </w:r>
+    </w:p>
+    <w:p>
+      <w:pPr>
+        <w:pStyle w:val="ListParagraph"/>
         <w:numPr>
           <w:ilvl w:val="0"/>
           <w:numId w:val="1"/>
@@ -57,10 +63,16 @@
         </w:rPr>
         <w:t>Is it required for the quotation to be printed?</w:t>
       </w:r>
-    </w:p>
-    <w:p>
-      <w:pPr>
-        <w:pStyle w:val="Lijstalinea"/>
+      <w:r>
+        <w:rPr>
+          <w:lang w:val="en-US"/>
+        </w:rPr>
+        <w:t xml:space="preserve"> Ja </w:t>
+      </w:r>
+    </w:p>
+    <w:p>
+      <w:pPr>
+        <w:pStyle w:val="ListParagraph"/>
         <w:numPr>
           <w:ilvl w:val="0"/>
           <w:numId w:val="1"/>
@@ -81,12 +93,10 @@
         </w:rPr>
         <w:t xml:space="preserve"> xx</w:t>
       </w:r>
-      <w:bookmarkStart w:id="0" w:name="_GoBack"/>
-      <w:bookmarkEnd w:id="0"/>
-    </w:p>
-    <w:p>
-      <w:pPr>
-        <w:pStyle w:val="Lijstalinea"/>
+    </w:p>
+    <w:p>
+      <w:pPr>
+        <w:pStyle w:val="ListParagraph"/>
         <w:numPr>
           <w:ilvl w:val="0"/>
           <w:numId w:val="1"/>
@@ -101,10 +111,16 @@
         </w:rPr>
         <w:t>Do you want restricted access for certain departments?</w:t>
       </w:r>
-    </w:p>
-    <w:p>
-      <w:pPr>
-        <w:pStyle w:val="Lijstalinea"/>
+      <w:r>
+        <w:rPr>
+          <w:lang w:val="en-US"/>
+        </w:rPr>
+        <w:t xml:space="preserve"> ja</w:t>
+      </w:r>
+    </w:p>
+    <w:p>
+      <w:pPr>
+        <w:pStyle w:val="ListParagraph"/>
         <w:numPr>
           <w:ilvl w:val="0"/>
           <w:numId w:val="1"/>
@@ -143,10 +159,16 @@
         </w:rPr>
         <w:t>?</w:t>
       </w:r>
-    </w:p>
-    <w:p>
-      <w:pPr>
-        <w:pStyle w:val="Lijstalinea"/>
+      <w:r>
+        <w:rPr>
+          <w:lang w:val="en-US"/>
+        </w:rPr>
+        <w:t xml:space="preserve"> Login system</w:t>
+      </w:r>
+    </w:p>
+    <w:p>
+      <w:pPr>
+        <w:pStyle w:val="ListParagraph"/>
         <w:numPr>
           <w:ilvl w:val="0"/>
           <w:numId w:val="1"/>
@@ -161,10 +183,16 @@
         </w:rPr>
         <w:t>When do you want a customer to be in the database?</w:t>
       </w:r>
-    </w:p>
-    <w:p>
-      <w:pPr>
-        <w:pStyle w:val="Lijstalinea"/>
+      <w:r>
+        <w:rPr>
+          <w:lang w:val="en-US"/>
+        </w:rPr>
+        <w:t xml:space="preserve"> -- </w:t>
+      </w:r>
+    </w:p>
+    <w:p>
+      <w:pPr>
+        <w:pStyle w:val="ListParagraph"/>
         <w:numPr>
           <w:ilvl w:val="0"/>
           <w:numId w:val="1"/>
@@ -179,10 +207,16 @@
         </w:rPr>
         <w:t xml:space="preserve">Which departments must be in the program? </w:t>
       </w:r>
-    </w:p>
-    <w:p>
-      <w:pPr>
-        <w:pStyle w:val="Lijstalinea"/>
+      <w:r>
+        <w:rPr>
+          <w:lang w:val="en-US"/>
+        </w:rPr>
+        <w:t>Sales finance en develop</w:t>
+      </w:r>
+    </w:p>
+    <w:p>
+      <w:pPr>
+        <w:pStyle w:val="ListParagraph"/>
         <w:numPr>
           <w:ilvl w:val="0"/>
           <w:numId w:val="1"/>
@@ -197,10 +231,16 @@
         </w:rPr>
         <w:t>Are we allowed to give our own twist to your branding?</w:t>
       </w:r>
-    </w:p>
-    <w:p>
-      <w:pPr>
-        <w:pStyle w:val="Lijstalinea"/>
+      <w:r>
+        <w:rPr>
+          <w:lang w:val="en-US"/>
+        </w:rPr>
+        <w:t xml:space="preserve"> ja</w:t>
+      </w:r>
+    </w:p>
+    <w:p>
+      <w:pPr>
+        <w:pStyle w:val="ListParagraph"/>
         <w:numPr>
           <w:ilvl w:val="0"/>
           <w:numId w:val="1"/>
@@ -215,10 +255,16 @@
         </w:rPr>
         <w:t>Do you want to be able to delete certain customers, if yes which departments are allowed to do so?</w:t>
       </w:r>
-    </w:p>
-    <w:p>
-      <w:pPr>
-        <w:pStyle w:val="Lijstalinea"/>
+      <w:r>
+        <w:rPr>
+          <w:lang w:val="en-US"/>
+        </w:rPr>
+        <w:t xml:space="preserve"> Ja, Sales</w:t>
+      </w:r>
+    </w:p>
+    <w:p>
+      <w:pPr>
+        <w:pStyle w:val="ListParagraph"/>
         <w:numPr>
           <w:ilvl w:val="0"/>
           <w:numId w:val="1"/>
@@ -233,10 +279,16 @@
         </w:rPr>
         <w:t>Are there admin accounts, if yes who have access to this?</w:t>
       </w:r>
-    </w:p>
-    <w:p>
-      <w:pPr>
-        <w:pStyle w:val="Lijstalinea"/>
+      <w:r>
+        <w:rPr>
+          <w:lang w:val="en-US"/>
+        </w:rPr>
+        <w:t xml:space="preserve"> nee</w:t>
+      </w:r>
+    </w:p>
+    <w:p>
+      <w:pPr>
+        <w:pStyle w:val="ListParagraph"/>
         <w:numPr>
           <w:ilvl w:val="0"/>
           <w:numId w:val="1"/>
@@ -251,7 +303,156 @@
         </w:rPr>
         <w:t>Are we allowed to put our own company copyright name on the bottom of the program so it shows we made it?</w:t>
       </w:r>
-    </w:p>
+      <w:r>
+        <w:rPr>
+          <w:lang w:val="en-US"/>
+        </w:rPr>
+        <w:t xml:space="preserve"> </w:t>
+      </w:r>
+      <w:proofErr w:type="spellStart"/>
+      <w:r>
+        <w:rPr>
+          <w:lang w:val="en-US"/>
+        </w:rPr>
+        <w:t>Gewoon</w:t>
+      </w:r>
+      <w:proofErr w:type="spellEnd"/>
+      <w:r>
+        <w:rPr>
+          <w:lang w:val="en-US"/>
+        </w:rPr>
+        <w:t xml:space="preserve"> doen.</w:t>
+      </w:r>
+      <w:bookmarkStart w:id="0" w:name="_GoBack"/>
+      <w:bookmarkEnd w:id="0"/>
+    </w:p>
+    <w:p>
+      <w:proofErr w:type="spellStart"/>
+      <w:r>
+        <w:rPr>
+          <w:lang w:val="en-US"/>
+        </w:rPr>
+        <w:t>Wanneer</w:t>
+      </w:r>
+      <w:proofErr w:type="spellEnd"/>
+      <w:r>
+        <w:rPr>
+          <w:lang w:val="en-US"/>
+        </w:rPr>
+        <w:t xml:space="preserve"> </w:t>
+      </w:r>
+      <w:proofErr w:type="spellStart"/>
+      <w:r>
+        <w:rPr>
+          <w:lang w:val="en-US"/>
+        </w:rPr>
+        <w:t>een</w:t>
+      </w:r>
+      <w:proofErr w:type="spellEnd"/>
+      <w:r>
+        <w:rPr>
+          <w:lang w:val="en-US"/>
+        </w:rPr>
+        <w:t xml:space="preserve"> </w:t>
+      </w:r>
+      <w:proofErr w:type="spellStart"/>
+      <w:r>
+        <w:rPr>
+          <w:lang w:val="en-US"/>
+        </w:rPr>
+        <w:t>klant</w:t>
+      </w:r>
+      <w:proofErr w:type="spellEnd"/>
+      <w:r>
+        <w:rPr>
+          <w:lang w:val="en-US"/>
+        </w:rPr>
+        <w:t xml:space="preserve"> g</w:t>
+      </w:r>
+      <w:proofErr w:type="spellStart"/>
+      <w:r>
+        <w:t>enoeg</w:t>
+      </w:r>
+      <w:proofErr w:type="spellEnd"/>
+      <w:r>
+        <w:t xml:space="preserve"> geld wil geven komt hij in de database</w:t>
+      </w:r>
+      <w:r>
+        <w:t>.</w:t>
+      </w:r>
+    </w:p>
+    <w:p>
+      <w:proofErr w:type="spellStart"/>
+      <w:r>
+        <w:t>Financien</w:t>
+      </w:r>
+      <w:proofErr w:type="spellEnd"/>
+      <w:r>
+        <w:t xml:space="preserve"> </w:t>
+      </w:r>
+      <w:proofErr w:type="gramStart"/>
+      <w:r>
+        <w:t>houd</w:t>
+      </w:r>
+      <w:proofErr w:type="gramEnd"/>
+      <w:r>
+        <w:t xml:space="preserve"> dit bij.</w:t>
+      </w:r>
+    </w:p>
+    <w:p>
+      <w:r>
+        <w:t xml:space="preserve">1 grote database, met verschillende </w:t>
+      </w:r>
+      <w:proofErr w:type="spellStart"/>
+      <w:r>
+        <w:t>restiricted</w:t>
+      </w:r>
+      <w:proofErr w:type="spellEnd"/>
+      <w:r>
+        <w:t xml:space="preserve"> area’s </w:t>
+      </w:r>
+    </w:p>
+    <w:p>
+      <w:r>
+        <w:t>Wanneer er een andere taal is kan euro naar dollar veranderd worden?</w:t>
+      </w:r>
+    </w:p>
+    <w:p>
+      <w:r>
+        <w:t>Test of een klant kan worden gebruikt of niet qua geld.</w:t>
+      </w:r>
+    </w:p>
+    <w:p>
+      <w:pPr>
+        <w:rPr>
+          <w:b/>
+        </w:rPr>
+      </w:pPr>
+      <w:r>
+        <w:rPr>
+          <w:b/>
+        </w:rPr>
+        <w:t>GEEN POPPUPS</w:t>
+      </w:r>
+    </w:p>
+    <w:p>
+      <w:r>
+        <w:t>Log bijhouden wat er veranderd</w:t>
+      </w:r>
+      <w:r>
+        <w:t xml:space="preserve"> met een </w:t>
+      </w:r>
+      <w:proofErr w:type="spellStart"/>
+      <w:r>
+        <w:t>request</w:t>
+      </w:r>
+      <w:proofErr w:type="spellEnd"/>
+      <w:r>
+        <w:t xml:space="preserve"> wanneer het nodig is.</w:t>
+      </w:r>
+    </w:p>
+    <w:p/>
+    <w:p/>
     <w:sectPr>
       <w:pgSz w:w="11906" w:h="16838"/>
       <w:pgMar w:top="1417" w:right="1417" w:bottom="1417" w:left="1417" w:header="708" w:footer="708" w:gutter="0"/>
@@ -263,7 +464,7 @@
 </file>
 
 <file path=word/numbering.xml><?xml version="1.0" encoding="utf-8"?>
-<w:numbering xmlns:wpc="http://schemas.microsoft.com/office/word/2010/wordprocessingCanvas" xmlns:mo="http://schemas.microsoft.com/office/mac/office/2008/main" xmlns:mc="http://schemas.openxmlformats.org/markup-compatibility/2006" xmlns:mv="urn:schemas-microsoft-com:mac:vml" xmlns:o="urn:schemas-microsoft-com:office:office" xmlns:r="http://schemas.openxmlformats.org/officeDocument/2006/relationships" xmlns:m="http://schemas.openxmlformats.org/officeDocument/2006/math" xmlns:v="urn:schemas-microsoft-com:vml" xmlns:wp14="http://schemas.microsoft.com/office/word/2010/wordprocessingDrawing" xmlns:wp="http://schemas.openxmlformats.org/drawingml/2006/wordprocessingDrawing" xmlns:w10="urn:schemas-microsoft-com:office:word" xmlns:w="http://schemas.openxmlformats.org/wordprocessingml/2006/main" xmlns:w14="http://schemas.microsoft.com/office/word/2010/wordml" xmlns:w15="http://schemas.microsoft.com/office/word/2012/wordml" xmlns:wpg="http://schemas.microsoft.com/office/word/2010/wordprocessingGroup" xmlns:wpi="http://schemas.microsoft.com/office/word/2010/wordprocessingInk" xmlns:wne="http://schemas.microsoft.com/office/word/2006/wordml" xmlns:wps="http://schemas.microsoft.com/office/word/2010/wordprocessingShape" mc:Ignorable="w14 w15 wp14">
+<w:numbering xmlns:wpc="http://schemas.microsoft.com/office/word/2010/wordprocessingCanvas" xmlns:mc="http://schemas.openxmlformats.org/markup-compatibility/2006" xmlns:o="urn:schemas-microsoft-com:office:office" xmlns:r="http://schemas.openxmlformats.org/officeDocument/2006/relationships" xmlns:m="http://schemas.openxmlformats.org/officeDocument/2006/math" xmlns:v="urn:schemas-microsoft-com:vml" xmlns:wp14="http://schemas.microsoft.com/office/word/2010/wordprocessingDrawing" xmlns:wp="http://schemas.openxmlformats.org/drawingml/2006/wordprocessingDrawing" xmlns:w10="urn:schemas-microsoft-com:office:word" xmlns:w="http://schemas.openxmlformats.org/wordprocessingml/2006/main" xmlns:w14="http://schemas.microsoft.com/office/word/2010/wordml" xmlns:w15="http://schemas.microsoft.com/office/word/2012/wordml" xmlns:wpg="http://schemas.microsoft.com/office/word/2010/wordprocessingGroup" xmlns:wpi="http://schemas.microsoft.com/office/word/2010/wordprocessingInk" xmlns:wne="http://schemas.microsoft.com/office/word/2006/wordml" xmlns:wps="http://schemas.microsoft.com/office/word/2010/wordprocessingShape" mc:Ignorable="w14 w15 wp14">
   <w:abstractNum w:abstractNumId="0">
     <w:nsid w:val="43A41A9A"/>
     <w:multiLevelType w:val="hybridMultilevel"/>
@@ -376,7 +577,7 @@
       </w:pPr>
     </w:pPrDefault>
   </w:docDefaults>
-  <w:latentStyles w:defLockedState="0" w:defUIPriority="99" w:defSemiHidden="0" w:defUnhideWhenUsed="0" w:defQFormat="0" w:count="380">
+  <w:latentStyles w:defLockedState="0" w:defUIPriority="99" w:defSemiHidden="0" w:defUnhideWhenUsed="0" w:defQFormat="0" w:count="371">
     <w:lsdException w:name="Normal" w:uiPriority="0" w:qFormat="1"/>
     <w:lsdException w:name="heading 1" w:uiPriority="9" w:qFormat="1"/>
     <w:lsdException w:name="heading 2" w:semiHidden="1" w:uiPriority="9" w:unhideWhenUsed="1" w:qFormat="1"/>
@@ -749,15 +950,15 @@
     <w:lsdException w:name="List Table 6 Colorful Accent 6" w:uiPriority="51"/>
     <w:lsdException w:name="List Table 7 Colorful Accent 6" w:uiPriority="52"/>
   </w:latentStyles>
-  <w:style w:type="paragraph" w:default="1" w:styleId="Standaard">
+  <w:style w:type="paragraph" w:default="1" w:styleId="Normal">
     <w:name w:val="Normal"/>
     <w:qFormat/>
   </w:style>
-  <w:style w:type="paragraph" w:styleId="Kop1">
+  <w:style w:type="paragraph" w:styleId="Heading1">
     <w:name w:val="heading 1"/>
-    <w:basedOn w:val="Standaard"/>
-    <w:next w:val="Standaard"/>
-    <w:link w:val="Kop1Teken"/>
+    <w:basedOn w:val="Normal"/>
+    <w:next w:val="Normal"/>
+    <w:link w:val="Heading1Char"/>
     <w:uiPriority w:val="9"/>
     <w:qFormat/>
     <w:rsid w:val="00F55625"/>
@@ -774,13 +975,13 @@
       <w:szCs w:val="32"/>
     </w:rPr>
   </w:style>
-  <w:style w:type="character" w:default="1" w:styleId="Standaardalinea-lettertype">
+  <w:style w:type="character" w:default="1" w:styleId="DefaultParagraphFont">
     <w:name w:val="Default Paragraph Font"/>
     <w:uiPriority w:val="1"/>
     <w:semiHidden/>
     <w:unhideWhenUsed/>
   </w:style>
-  <w:style w:type="table" w:default="1" w:styleId="Standaardtabel">
+  <w:style w:type="table" w:default="1" w:styleId="TableNormal">
     <w:name w:val="Normal Table"/>
     <w:uiPriority w:val="99"/>
     <w:semiHidden/>
@@ -795,16 +996,16 @@
       </w:tblCellMar>
     </w:tblPr>
   </w:style>
-  <w:style w:type="numbering" w:default="1" w:styleId="Geenlijst">
+  <w:style w:type="numbering" w:default="1" w:styleId="NoList">
     <w:name w:val="No List"/>
     <w:uiPriority w:val="99"/>
     <w:semiHidden/>
     <w:unhideWhenUsed/>
   </w:style>
-  <w:style w:type="character" w:customStyle="1" w:styleId="Kop1Teken">
-    <w:name w:val="Kop 1 Teken"/>
-    <w:basedOn w:val="Standaardalinea-lettertype"/>
-    <w:link w:val="Kop1"/>
+  <w:style w:type="character" w:customStyle="1" w:styleId="Heading1Char">
+    <w:name w:val="Heading 1 Char"/>
+    <w:basedOn w:val="DefaultParagraphFont"/>
+    <w:link w:val="Heading1"/>
     <w:uiPriority w:val="9"/>
     <w:rsid w:val="00F55625"/>
     <w:rPr>
@@ -814,9 +1015,9 @@
       <w:szCs w:val="32"/>
     </w:rPr>
   </w:style>
-  <w:style w:type="paragraph" w:styleId="Lijstalinea">
+  <w:style w:type="paragraph" w:styleId="ListParagraph">
     <w:name w:val="List Paragraph"/>
-    <w:basedOn w:val="Standaard"/>
+    <w:basedOn w:val="Normal"/>
     <w:uiPriority w:val="34"/>
     <w:qFormat/>
     <w:rsid w:val="00F55625"/>

</xml_diff>